<commit_message>
Modified Dev Plan document. Implemented support for upgrade system.
</commit_message>
<xml_diff>
--- a/MoodSwing Development in 27 Days.docx
+++ b/MoodSwing Development in 27 Days.docx
@@ -1,22 +1,17 @@
 
 <file path=word/document.xml><?xml version="1.0" encoding="utf-8"?>
-<w:document xmlns:ve="http://schemas.openxmlformats.org/markup-compatibility/2006" xmlns:o="urn:schemas-microsoft-com:office:office" xmlns:r="http://schemas.openxmlformats.org/officeDocument/2006/relationships" xmlns:m="http://schemas.openxmlformats.org/officeDocument/2006/math" xmlns:v="urn:schemas-microsoft-com:vml" xmlns:wp="http://schemas.openxmlformats.org/drawingml/2006/wordprocessingDrawing" xmlns:w10="urn:schemas-microsoft-com:office:word" xmlns:w="http://schemas.openxmlformats.org/wordprocessingml/2006/main" xmlns:wne="http://schemas.microsoft.com/office/word/2006/wordml">
+<w:document xmlns:wpc="http://schemas.microsoft.com/office/word/2010/wordprocessingCanvas" xmlns:mc="http://schemas.openxmlformats.org/markup-compatibility/2006" xmlns:o="urn:schemas-microsoft-com:office:office" xmlns:r="http://schemas.openxmlformats.org/officeDocument/2006/relationships" xmlns:m="http://schemas.openxmlformats.org/officeDocument/2006/math" xmlns:v="urn:schemas-microsoft-com:vml" xmlns:wp14="http://schemas.microsoft.com/office/word/2010/wordprocessingDrawing" xmlns:wp="http://schemas.openxmlformats.org/drawingml/2006/wordprocessingDrawing" xmlns:w10="urn:schemas-microsoft-com:office:word" xmlns:w="http://schemas.openxmlformats.org/wordprocessingml/2006/main" xmlns:w14="http://schemas.microsoft.com/office/word/2010/wordml" xmlns:wpg="http://schemas.microsoft.com/office/word/2010/wordprocessingGroup" xmlns:wpi="http://schemas.microsoft.com/office/word/2010/wordprocessingInk" xmlns:wne="http://schemas.microsoft.com/office/word/2006/wordml" xmlns:wps="http://schemas.microsoft.com/office/word/2010/wordprocessingShape" mc:Ignorable="w14 wp14">
   <w:body>
     <w:p>
       <w:pPr>
         <w:pStyle w:val="Title"/>
         <w:jc w:val="center"/>
       </w:pPr>
-      <w:proofErr w:type="spellStart"/>
       <w:r>
         <w:t>M</w:t>
       </w:r>
       <w:r>
-        <w:t>oodSwing</w:t>
-      </w:r>
-      <w:proofErr w:type="spellEnd"/>
-      <w:r>
-        <w:t xml:space="preserve"> Development in 27 Days</w:t>
+        <w:t>oodSwing Development in 27 Days</w:t>
       </w:r>
     </w:p>
     <w:p>
@@ -52,6 +47,53 @@
           <w:szCs w:val="22"/>
         </w:rPr>
         <w:t>ere are some things to think about and do for the next 27 days.</w:t>
+      </w:r>
+    </w:p>
+    <w:p>
+      <w:pPr>
+        <w:pStyle w:val="NormalWeb"/>
+        <w:jc w:val="both"/>
+        <w:rPr>
+          <w:rFonts w:asciiTheme="minorHAnsi" w:hAnsiTheme="minorHAnsi" w:cstheme="minorHAnsi"/>
+          <w:sz w:val="22"/>
+          <w:szCs w:val="22"/>
+        </w:rPr>
+      </w:pPr>
+      <w:r>
+        <w:rPr>
+          <w:rFonts w:asciiTheme="minorHAnsi" w:hAnsiTheme="minorHAnsi" w:cstheme="minorHAnsi"/>
+          <w:sz w:val="22"/>
+          <w:szCs w:val="22"/>
+          <w:highlight w:val="yellow"/>
+        </w:rPr>
+        <w:t>How to use this document: highlight updates in yellow. Once you’ve read an update, add your name to the end of the block that was highlighted. The last person to read the update will un-highlight the block.</w:t>
+      </w:r>
+      <w:r>
+        <w:rPr>
+          <w:rFonts w:asciiTheme="minorHAnsi" w:hAnsiTheme="minorHAnsi" w:cstheme="minorHAnsi"/>
+          <w:sz w:val="22"/>
+          <w:szCs w:val="22"/>
+          <w:highlight w:val="yellow"/>
+        </w:rPr>
+        <w:t xml:space="preserve"> </w:t>
+      </w:r>
+      <w:r>
+        <w:rPr>
+          <w:rFonts w:asciiTheme="minorHAnsi" w:hAnsiTheme="minorHAnsi" w:cstheme="minorHAnsi"/>
+          <w:sz w:val="22"/>
+          <w:szCs w:val="22"/>
+          <w:highlight w:val="yellow"/>
+        </w:rPr>
+        <w:t xml:space="preserve">Update by: Vern, </w:t>
+      </w:r>
+      <w:r>
+        <w:rPr>
+          <w:rFonts w:asciiTheme="minorHAnsi" w:hAnsiTheme="minorHAnsi" w:cstheme="minorHAnsi"/>
+          <w:sz w:val="22"/>
+          <w:szCs w:val="22"/>
+          <w:highlight w:val="yellow"/>
+        </w:rPr>
+        <w:t>Read by: Vern</w:t>
       </w:r>
     </w:p>
     <w:p>
@@ -91,23 +133,13 @@
           <w:szCs w:val="22"/>
         </w:rPr>
       </w:pPr>
-      <w:proofErr w:type="spellStart"/>
-      <w:r>
-        <w:rPr>
-          <w:rFonts w:asciiTheme="minorHAnsi" w:hAnsiTheme="minorHAnsi" w:cstheme="minorHAnsi"/>
-          <w:sz w:val="22"/>
-          <w:szCs w:val="22"/>
-        </w:rPr>
-        <w:t>Jans</w:t>
-      </w:r>
-      <w:proofErr w:type="spellEnd"/>
-      <w:r>
-        <w:rPr>
-          <w:rFonts w:asciiTheme="minorHAnsi" w:hAnsiTheme="minorHAnsi" w:cstheme="minorHAnsi"/>
-          <w:sz w:val="22"/>
-          <w:szCs w:val="22"/>
-        </w:rPr>
-        <w:t xml:space="preserve"> can probably improve the pedestrian simulation. I've found nice XNA 4 samples for aiming, chase and evade, and flocking. Most of the code can be copied – their authors have allowed anyone to copy and use the code in games.</w:t>
+      <w:r>
+        <w:rPr>
+          <w:rFonts w:asciiTheme="minorHAnsi" w:hAnsiTheme="minorHAnsi" w:cstheme="minorHAnsi"/>
+          <w:sz w:val="22"/>
+          <w:szCs w:val="22"/>
+        </w:rPr>
+        <w:t>Jans can probably improve the pedestrian simulation. I've found nice XNA 4 samples for aiming, chase and evade, and flocking. Most of the code can be copied – their authors have allowed anyone to copy and use the code in games.</w:t>
       </w:r>
     </w:p>
     <w:p>
@@ -141,7 +173,7 @@
           <w:szCs w:val="22"/>
         </w:rPr>
       </w:pPr>
-      <w:hyperlink r:id="rId5" w:history="1">
+      <w:hyperlink r:id="rId6" w:history="1">
         <w:r>
           <w:rPr>
             <w:rStyle w:val="Hyperlink"/>
@@ -184,7 +216,7 @@
           <w:szCs w:val="22"/>
         </w:rPr>
       </w:pPr>
-      <w:hyperlink r:id="rId6" w:history="1">
+      <w:hyperlink r:id="rId7" w:history="1">
         <w:r>
           <w:rPr>
             <w:rStyle w:val="Hyperlink"/>
@@ -227,7 +259,7 @@
           <w:szCs w:val="22"/>
         </w:rPr>
       </w:pPr>
-      <w:hyperlink r:id="rId7" w:history="1">
+      <w:hyperlink r:id="rId8" w:history="1">
         <w:r>
           <w:rPr>
             <w:rStyle w:val="Hyperlink"/>
@@ -342,25 +374,7 @@
           <w:sz w:val="22"/>
           <w:szCs w:val="22"/>
         </w:rPr>
-        <w:t xml:space="preserve">Suggested solution: See the code sample on aiming. (Actually, I don't think </w:t>
-      </w:r>
-      <w:proofErr w:type="spellStart"/>
-      <w:r>
-        <w:rPr>
-          <w:rFonts w:asciiTheme="minorHAnsi" w:hAnsiTheme="minorHAnsi" w:cstheme="minorHAnsi"/>
-          <w:sz w:val="22"/>
-          <w:szCs w:val="22"/>
-        </w:rPr>
-        <w:t>Jans</w:t>
-      </w:r>
-      <w:proofErr w:type="spellEnd"/>
-      <w:r>
-        <w:rPr>
-          <w:rFonts w:asciiTheme="minorHAnsi" w:hAnsiTheme="minorHAnsi" w:cstheme="minorHAnsi"/>
-          <w:sz w:val="22"/>
-          <w:szCs w:val="22"/>
-        </w:rPr>
-        <w:t xml:space="preserve"> needs this code sample as it's pretty straightfo</w:t>
+        <w:t>Suggested solution: See the code sample on aiming. (Actually, I don't think Jans needs this code sample as it's pretty straightfo</w:t>
       </w:r>
       <w:r>
         <w:rPr>
@@ -399,6 +413,7 @@
           <w:sz w:val="22"/>
           <w:szCs w:val="22"/>
         </w:rPr>
+        <w:lastRenderedPageBreak/>
         <w:t>Citizens have to stop bumping building corners (not really important). Citizens have to stop bumping each other (more important – seriously, it’s just wrong).</w:t>
       </w:r>
     </w:p>
@@ -419,7 +434,6 @@
           <w:sz w:val="22"/>
           <w:szCs w:val="22"/>
         </w:rPr>
-        <w:lastRenderedPageBreak/>
         <w:t>Suggested solution: I have no idea how to do this yet.</w:t>
       </w:r>
     </w:p>
@@ -547,44 +561,56 @@
           <w:rFonts w:asciiTheme="minorHAnsi" w:hAnsiTheme="minorHAnsi" w:cstheme="minorHAnsi"/>
           <w:sz w:val="22"/>
           <w:szCs w:val="22"/>
-        </w:rPr>
-      </w:pPr>
-      <w:r>
-        <w:rPr>
-          <w:rFonts w:asciiTheme="minorHAnsi" w:hAnsiTheme="minorHAnsi" w:cstheme="minorHAnsi"/>
-          <w:sz w:val="22"/>
-          <w:szCs w:val="22"/>
-        </w:rPr>
-        <w:t xml:space="preserve">Oh, guys, fix this too… the tile count for the range of the towers must start from the side where the door is, because otherwise, volunteers may chase </w:t>
-      </w:r>
-      <w:proofErr w:type="spellStart"/>
-      <w:r>
-        <w:rPr>
-          <w:rFonts w:asciiTheme="minorHAnsi" w:hAnsiTheme="minorHAnsi" w:cstheme="minorHAnsi"/>
-          <w:sz w:val="22"/>
-          <w:szCs w:val="22"/>
-        </w:rPr>
-        <w:t>mobbers</w:t>
-      </w:r>
-      <w:proofErr w:type="spellEnd"/>
-      <w:r>
-        <w:rPr>
-          <w:rFonts w:asciiTheme="minorHAnsi" w:hAnsiTheme="minorHAnsi" w:cstheme="minorHAnsi"/>
-          <w:sz w:val="22"/>
-          <w:szCs w:val="22"/>
-        </w:rPr>
-        <w:t xml:space="preserve"> that are near the tower but actually far when walking. -</w:t>
-      </w:r>
-      <w:proofErr w:type="spellStart"/>
-      <w:r>
-        <w:rPr>
-          <w:rFonts w:asciiTheme="minorHAnsi" w:hAnsiTheme="minorHAnsi" w:cstheme="minorHAnsi"/>
-          <w:sz w:val="22"/>
-          <w:szCs w:val="22"/>
+          <w:highlight w:val="yellow"/>
+        </w:rPr>
+      </w:pPr>
+      <w:r>
+        <w:rPr>
+          <w:rFonts w:asciiTheme="minorHAnsi" w:hAnsiTheme="minorHAnsi" w:cstheme="minorHAnsi"/>
+          <w:sz w:val="22"/>
+          <w:szCs w:val="22"/>
+          <w:highlight w:val="yellow"/>
+        </w:rPr>
+        <w:t xml:space="preserve">Oh, guys, fix this too… the tile count for the range of the towers must start from the side where the door is, because otherwise, volunteers may chase mobbers that are near the tower but actually far when walking. </w:t>
+      </w:r>
+      <w:r>
+        <w:rPr>
+          <w:rFonts w:asciiTheme="minorHAnsi" w:hAnsiTheme="minorHAnsi" w:cstheme="minorHAnsi"/>
+          <w:sz w:val="22"/>
+          <w:szCs w:val="22"/>
+          <w:highlight w:val="yellow"/>
+        </w:rPr>
+        <w:t xml:space="preserve">Update By: </w:t>
+      </w:r>
+      <w:r>
+        <w:rPr>
+          <w:rFonts w:asciiTheme="minorHAnsi" w:hAnsiTheme="minorHAnsi" w:cstheme="minorHAnsi"/>
+          <w:sz w:val="22"/>
+          <w:szCs w:val="22"/>
+          <w:highlight w:val="yellow"/>
         </w:rPr>
         <w:t>marktan</w:t>
       </w:r>
-      <w:proofErr w:type="spellEnd"/>
+      <w:r>
+        <w:rPr>
+          <w:rFonts w:asciiTheme="minorHAnsi" w:hAnsiTheme="minorHAnsi" w:cstheme="minorHAnsi"/>
+          <w:sz w:val="22"/>
+          <w:szCs w:val="22"/>
+          <w:highlight w:val="yellow"/>
+        </w:rPr>
+        <w:t>,</w:t>
+      </w:r>
+      <w:bookmarkStart w:id="0" w:name="_GoBack"/>
+      <w:bookmarkEnd w:id="0"/>
+      <w:r>
+        <w:rPr>
+          <w:rFonts w:asciiTheme="minorHAnsi" w:hAnsiTheme="minorHAnsi" w:cstheme="minorHAnsi"/>
+          <w:sz w:val="22"/>
+          <w:szCs w:val="22"/>
+          <w:highlight w:val="yellow"/>
+        </w:rPr>
+        <w:t xml:space="preserve"> Read by: marktan, Vern</w:t>
+      </w:r>
     </w:p>
     <w:p>
       <w:pPr>
@@ -704,6 +730,7 @@
         </w:numPr>
       </w:pPr>
       <w:r>
+        <w:lastRenderedPageBreak/>
         <w:t>Extra UI Animations</w:t>
       </w:r>
     </w:p>
@@ -729,7 +756,6 @@
         </w:numPr>
       </w:pPr>
       <w:r>
-        <w:lastRenderedPageBreak/>
         <w:t>Saved Games and Profiles</w:t>
       </w:r>
     </w:p>
@@ -758,13 +784,8 @@
         </w:numPr>
       </w:pPr>
       <w:r>
-        <w:t xml:space="preserve">The </w:t>
-      </w:r>
-      <w:proofErr w:type="spellStart"/>
-      <w:r>
-        <w:t>Gameplay</w:t>
-      </w:r>
-      <w:proofErr w:type="spellEnd"/>
+        <w:t>The Gameplay</w:t>
+      </w:r>
     </w:p>
     <w:p>
       <w:pPr>
@@ -933,13 +954,8 @@
           <w:numId w:val="6"/>
         </w:numPr>
       </w:pPr>
-      <w:proofErr w:type="spellStart"/>
-      <w:r>
-        <w:t>Gameplay</w:t>
-      </w:r>
-      <w:proofErr w:type="spellEnd"/>
-      <w:r>
-        <w:t xml:space="preserve"> Balancing</w:t>
+      <w:r>
+        <w:t>Gameplay Balancing</w:t>
       </w:r>
     </w:p>
     <w:p>
@@ -1016,6 +1032,7 @@
         </w:numPr>
       </w:pPr>
       <w:r>
+        <w:lastRenderedPageBreak/>
         <w:t>Innovation</w:t>
       </w:r>
     </w:p>
@@ -1041,67 +1058,105 @@
         <w:t>Unfortunately for us,</w:t>
       </w:r>
       <w:r>
-        <w:t xml:space="preserve"> the idea of playing with colors has been abused this year and when placed beside Team </w:t>
-      </w:r>
-      <w:proofErr w:type="spellStart"/>
-      <w:r>
-        <w:t>Facepalm’s</w:t>
-      </w:r>
-      <w:proofErr w:type="spellEnd"/>
+        <w:t xml:space="preserve"> the idea of playing with colors has been abused this year and when placed beside Team Facepalm’s </w:t>
+      </w:r>
+      <w:r>
+        <w:rPr>
+          <w:i/>
+        </w:rPr>
+        <w:t>Colorado</w:t>
+      </w:r>
+      <w:r>
+        <w:t xml:space="preserve"> and</w:t>
+      </w:r>
+      <w:r>
+        <w:t xml:space="preserve"> Team Luskanya’s </w:t>
+      </w:r>
+      <w:r>
+        <w:rPr>
+          <w:i/>
+        </w:rPr>
+        <w:t>Sleeping Soul</w:t>
+      </w:r>
+      <w:r>
+        <w:t xml:space="preserve">, </w:t>
+      </w:r>
+      <w:r>
+        <w:t>MoodSwing’s</w:t>
+      </w:r>
       <w:r>
         <w:t xml:space="preserve"> </w:t>
       </w:r>
       <w:r>
+        <w:t xml:space="preserve">saturation-desaturation </w:t>
+      </w:r>
+      <w:r>
+        <w:t>feature isn’t so stunning anymore. We need to come up with something else</w:t>
+      </w:r>
+      <w:r>
+        <w:t>.</w:t>
+      </w:r>
+    </w:p>
+    <w:p>
+      <w:pPr>
+        <w:spacing w:before="240"/>
+        <w:ind w:left="1080"/>
+        <w:jc w:val="both"/>
+      </w:pPr>
+      <w:r>
+        <w:t xml:space="preserve">P.S. I love </w:t>
+      </w:r>
+      <w:r>
         <w:rPr>
           <w:i/>
         </w:rPr>
         <w:t>Colorado</w:t>
       </w:r>
       <w:r>
-        <w:t xml:space="preserve"> and</w:t>
-      </w:r>
-      <w:r>
-        <w:t xml:space="preserve"> Team </w:t>
-      </w:r>
-      <w:proofErr w:type="spellStart"/>
-      <w:r>
-        <w:t>Luskanya’s</w:t>
-      </w:r>
-      <w:proofErr w:type="spellEnd"/>
+        <w:t>’s art</w:t>
+      </w:r>
       <w:r>
         <w:t xml:space="preserve"> </w:t>
       </w:r>
       <w:r>
+        <w:t xml:space="preserve">and </w:t>
+      </w:r>
+      <w:r>
+        <w:t>although I have no idea how the game is played</w:t>
+      </w:r>
+      <w:r>
+        <w:t>, I can tell it’s a good game</w:t>
+      </w:r>
+      <w:r>
+        <w:t>.</w:t>
+      </w:r>
+    </w:p>
+    <w:p>
+      <w:pPr>
+        <w:spacing w:before="240"/>
+        <w:ind w:left="1080"/>
+        <w:jc w:val="both"/>
+      </w:pPr>
+      <w:r>
+        <w:t xml:space="preserve">P.P.S. </w:t>
+      </w:r>
+      <w:r>
+        <w:t xml:space="preserve">Even if </w:t>
+      </w:r>
+      <w:r>
         <w:rPr>
           <w:i/>
         </w:rPr>
         <w:t>Sleeping Soul</w:t>
       </w:r>
       <w:r>
-        <w:t xml:space="preserve">, </w:t>
-      </w:r>
-      <w:proofErr w:type="spellStart"/>
-      <w:r>
-        <w:t>MoodSwing’s</w:t>
-      </w:r>
-      <w:proofErr w:type="spellEnd"/>
-      <w:r>
         <w:t xml:space="preserve"> </w:t>
       </w:r>
       <w:r>
-        <w:lastRenderedPageBreak/>
-        <w:t>saturation-</w:t>
-      </w:r>
-      <w:proofErr w:type="spellStart"/>
-      <w:r>
-        <w:t>desaturation</w:t>
-      </w:r>
-      <w:proofErr w:type="spellEnd"/>
-      <w:r>
-        <w:t xml:space="preserve"> </w:t>
-      </w:r>
-      <w:r>
-        <w:t>feature isn’t so stunning anymore. We need to come up with something else</w:t>
+        <w:t xml:space="preserve">had that similar idea of playing with colors, the game </w:t>
+      </w:r>
+      <w:r>
+        <w:t>is kind of bullshit for me</w:t>
       </w:r>
       <w:r>
         <w:t>.</w:t>
@@ -1114,7 +1169,7 @@
         <w:jc w:val="both"/>
       </w:pPr>
       <w:r>
-        <w:t xml:space="preserve">P.S. I love </w:t>
+        <w:t xml:space="preserve">Video for </w:t>
       </w:r>
       <w:r>
         <w:rPr>
@@ -1123,22 +1178,7 @@
         <w:t>Colorado</w:t>
       </w:r>
       <w:r>
-        <w:t>’s art</w:t>
-      </w:r>
-      <w:r>
-        <w:t xml:space="preserve"> </w:t>
-      </w:r>
-      <w:r>
-        <w:t xml:space="preserve">and </w:t>
-      </w:r>
-      <w:r>
-        <w:t>although I have no idea how the game is played</w:t>
-      </w:r>
-      <w:r>
-        <w:t>, I can tell it’s a good game</w:t>
-      </w:r>
-      <w:r>
-        <w:t>.</w:t>
+        <w:t>:</w:t>
       </w:r>
     </w:p>
     <w:p>
@@ -1147,62 +1187,7 @@
         <w:ind w:left="1080"/>
         <w:jc w:val="both"/>
       </w:pPr>
-      <w:proofErr w:type="gramStart"/>
-      <w:r>
-        <w:t>P.P.S.</w:t>
-      </w:r>
-      <w:proofErr w:type="gramEnd"/>
-      <w:r>
-        <w:t xml:space="preserve"> </w:t>
-      </w:r>
-      <w:r>
-        <w:t xml:space="preserve">Even if </w:t>
-      </w:r>
-      <w:r>
-        <w:rPr>
-          <w:i/>
-        </w:rPr>
-        <w:t>Sleeping Soul</w:t>
-      </w:r>
-      <w:r>
-        <w:t xml:space="preserve"> </w:t>
-      </w:r>
-      <w:r>
-        <w:t xml:space="preserve">had that similar idea of playing with colors, the game </w:t>
-      </w:r>
-      <w:r>
-        <w:t>is kind of bullshit for me</w:t>
-      </w:r>
-      <w:r>
-        <w:t>.</w:t>
-      </w:r>
-    </w:p>
-    <w:p>
-      <w:pPr>
-        <w:spacing w:before="240"/>
-        <w:ind w:left="1080"/>
-        <w:jc w:val="both"/>
-      </w:pPr>
-      <w:r>
-        <w:t xml:space="preserve">Video for </w:t>
-      </w:r>
-      <w:r>
-        <w:rPr>
-          <w:i/>
-        </w:rPr>
-        <w:t>Colorado</w:t>
-      </w:r>
-      <w:r>
-        <w:t>:</w:t>
-      </w:r>
-    </w:p>
-    <w:p>
-      <w:pPr>
-        <w:spacing w:before="240"/>
-        <w:ind w:left="1080"/>
-        <w:jc w:val="both"/>
-      </w:pPr>
-      <w:hyperlink r:id="rId8" w:history="1">
+      <w:hyperlink r:id="rId9" w:history="1">
         <w:r>
           <w:rPr>
             <w:rStyle w:val="Hyperlink"/>
@@ -1236,7 +1221,7 @@
         <w:ind w:left="1080"/>
         <w:jc w:val="both"/>
       </w:pPr>
-      <w:hyperlink r:id="rId9" w:history="1">
+      <w:hyperlink r:id="rId10" w:history="1">
         <w:r>
           <w:rPr>
             <w:rStyle w:val="Hyperlink"/>
@@ -1390,7 +1375,6 @@
       <w:r>
         <w:t xml:space="preserve">Team Replay’s </w:t>
       </w:r>
-      <w:proofErr w:type="spellStart"/>
       <w:r>
         <w:rPr>
           <w:i/>
@@ -1403,7 +1387,6 @@
         </w:rPr>
         <w:t>locks</w:t>
       </w:r>
-      <w:proofErr w:type="spellEnd"/>
       <w:r>
         <w:t>.</w:t>
       </w:r>
@@ -1420,14 +1403,12 @@
       <w:r>
         <w:t xml:space="preserve">Video for </w:t>
       </w:r>
-      <w:proofErr w:type="spellStart"/>
       <w:r>
         <w:rPr>
           <w:i/>
         </w:rPr>
         <w:t>HopeBlocks</w:t>
       </w:r>
-      <w:proofErr w:type="spellEnd"/>
       <w:r>
         <w:t>:</w:t>
       </w:r>
@@ -1438,7 +1419,7 @@
         <w:ind w:left="1080"/>
         <w:jc w:val="both"/>
       </w:pPr>
-      <w:hyperlink r:id="rId10" w:history="1">
+      <w:hyperlink r:id="rId11" w:history="1">
         <w:r>
           <w:rPr>
             <w:rStyle w:val="Hyperlink"/>
@@ -1454,6 +1435,7 @@
         <w:jc w:val="both"/>
       </w:pPr>
       <w:r>
+        <w:lastRenderedPageBreak/>
         <w:t xml:space="preserve">Even if the </w:t>
       </w:r>
       <w:r>
@@ -1504,7 +1486,6 @@
         <w:jc w:val="both"/>
       </w:pPr>
       <w:r>
-        <w:lastRenderedPageBreak/>
         <w:t>The current main menu design is fine with me</w:t>
       </w:r>
       <w:r>
@@ -1551,7 +1532,6 @@
       <w:r>
         <w:rPr>
           <w:noProof/>
-          <w:lang w:val="en-PH" w:eastAsia="en-PH"/>
         </w:rPr>
         <w:drawing>
           <wp:inline distT="0" distB="0" distL="0" distR="0">
@@ -1569,10 +1549,10 @@
                     <pic:cNvPicPr/>
                   </pic:nvPicPr>
                   <pic:blipFill>
-                    <a:blip r:embed="rId11" cstate="print">
+                    <a:blip r:embed="rId12" cstate="print">
                       <a:extLst>
                         <a:ext uri="{28A0092B-C50C-407E-A947-70E740481C1C}">
-                          <a14:useLocalDpi xmlns:a14="http://schemas.microsoft.com/office/drawing/2010/main" xmlns:wps="http://schemas.microsoft.com/office/word/2010/wordprocessingShape" xmlns:wpi="http://schemas.microsoft.com/office/word/2010/wordprocessingInk" xmlns:wpg="http://schemas.microsoft.com/office/word/2010/wordprocessingGroup" xmlns:w14="http://schemas.microsoft.com/office/word/2010/wordml" xmlns:w="http://schemas.openxmlformats.org/wordprocessingml/2006/main" xmlns:w10="urn:schemas-microsoft-com:office:word" xmlns:wp14="http://schemas.microsoft.com/office/word/2010/wordprocessingDrawing" xmlns:v="urn:schemas-microsoft-com:vml" xmlns:o="urn:schemas-microsoft-com:office:office" xmlns:mc="http://schemas.openxmlformats.org/markup-compatibility/2006" xmlns:wpc="http://schemas.microsoft.com/office/word/2010/wordprocessingCanvas" xmlns="" val="0"/>
+                          <a14:useLocalDpi xmlns:a14="http://schemas.microsoft.com/office/drawing/2010/main" val="0"/>
                         </a:ext>
                       </a:extLst>
                     </a:blip>
@@ -1615,7 +1595,6 @@
       <w:r>
         <w:rPr>
           <w:noProof/>
-          <w:lang w:val="en-PH" w:eastAsia="en-PH"/>
         </w:rPr>
         <w:drawing>
           <wp:inline distT="0" distB="0" distL="0" distR="0">
@@ -1633,10 +1612,10 @@
                     <pic:cNvPicPr/>
                   </pic:nvPicPr>
                   <pic:blipFill>
-                    <a:blip r:embed="rId12" cstate="print">
+                    <a:blip r:embed="rId13" cstate="print">
                       <a:extLst>
                         <a:ext uri="{28A0092B-C50C-407E-A947-70E740481C1C}">
-                          <a14:useLocalDpi xmlns:a14="http://schemas.microsoft.com/office/drawing/2010/main" xmlns:wps="http://schemas.microsoft.com/office/word/2010/wordprocessingShape" xmlns:wpi="http://schemas.microsoft.com/office/word/2010/wordprocessingInk" xmlns:wpg="http://schemas.microsoft.com/office/word/2010/wordprocessingGroup" xmlns:w14="http://schemas.microsoft.com/office/word/2010/wordml" xmlns:w="http://schemas.openxmlformats.org/wordprocessingml/2006/main" xmlns:w10="urn:schemas-microsoft-com:office:word" xmlns:wp14="http://schemas.microsoft.com/office/word/2010/wordprocessingDrawing" xmlns:v="urn:schemas-microsoft-com:vml" xmlns:o="urn:schemas-microsoft-com:office:office" xmlns:mc="http://schemas.openxmlformats.org/markup-compatibility/2006" xmlns:wpc="http://schemas.microsoft.com/office/word/2010/wordprocessingCanvas" xmlns="" val="0"/>
+                          <a14:useLocalDpi xmlns:a14="http://schemas.microsoft.com/office/drawing/2010/main" val="0"/>
                         </a:ext>
                       </a:extLst>
                     </a:blip>
@@ -1677,6 +1656,7 @@
         <w:jc w:val="both"/>
       </w:pPr>
       <w:r>
+        <w:lastRenderedPageBreak/>
         <w:t xml:space="preserve">Go here for more information about Escher’s art: </w:t>
       </w:r>
     </w:p>
@@ -1686,7 +1666,7 @@
         <w:ind w:left="1080"/>
         <w:jc w:val="both"/>
       </w:pPr>
-      <w:hyperlink r:id="rId13" w:history="1">
+      <w:hyperlink r:id="rId14" w:history="1">
         <w:r>
           <w:rPr>
             <w:rStyle w:val="Hyperlink"/>
@@ -1702,7 +1682,6 @@
         <w:jc w:val="both"/>
       </w:pPr>
       <w:r>
-        <w:lastRenderedPageBreak/>
         <w:t>I’d love it</w:t>
       </w:r>
       <w:r>
@@ -1972,14 +1951,12 @@
       <w:r>
         <w:t xml:space="preserve"> Refer to the comment on </w:t>
       </w:r>
-      <w:proofErr w:type="spellStart"/>
       <w:r>
         <w:rPr>
           <w:i/>
         </w:rPr>
         <w:t>HopeBlocks</w:t>
       </w:r>
-      <w:proofErr w:type="spellEnd"/>
       <w:r>
         <w:t xml:space="preserve"> if necessary.</w:t>
       </w:r>
@@ -1993,6 +1970,7 @@
         </w:numPr>
       </w:pPr>
       <w:r>
+        <w:lastRenderedPageBreak/>
         <w:t>Music and Sound Effects</w:t>
       </w:r>
     </w:p>
@@ -2026,8 +2004,6 @@
       <w:r>
         <w:t>sounds you’d like to be present in the game.</w:t>
       </w:r>
-      <w:bookmarkStart w:id="0" w:name="_GoBack"/>
-      <w:bookmarkEnd w:id="0"/>
     </w:p>
     <w:sectPr>
       <w:pgSz w:w="12240" w:h="15840"/>
@@ -2040,7 +2016,7 @@
 </file>
 
 <file path=word/numbering.xml><?xml version="1.0" encoding="utf-8"?>
-<w:numbering xmlns:ve="http://schemas.openxmlformats.org/markup-compatibility/2006" xmlns:o="urn:schemas-microsoft-com:office:office" xmlns:r="http://schemas.openxmlformats.org/officeDocument/2006/relationships" xmlns:m="http://schemas.openxmlformats.org/officeDocument/2006/math" xmlns:v="urn:schemas-microsoft-com:vml" xmlns:wp="http://schemas.openxmlformats.org/drawingml/2006/wordprocessingDrawing" xmlns:w10="urn:schemas-microsoft-com:office:word" xmlns:w="http://schemas.openxmlformats.org/wordprocessingml/2006/main" xmlns:wne="http://schemas.microsoft.com/office/word/2006/wordml">
+<w:numbering xmlns:wpc="http://schemas.microsoft.com/office/word/2010/wordprocessingCanvas" xmlns:mc="http://schemas.openxmlformats.org/markup-compatibility/2006" xmlns:o="urn:schemas-microsoft-com:office:office" xmlns:r="http://schemas.openxmlformats.org/officeDocument/2006/relationships" xmlns:m="http://schemas.openxmlformats.org/officeDocument/2006/math" xmlns:v="urn:schemas-microsoft-com:vml" xmlns:wp14="http://schemas.microsoft.com/office/word/2010/wordprocessingDrawing" xmlns:wp="http://schemas.openxmlformats.org/drawingml/2006/wordprocessingDrawing" xmlns:w10="urn:schemas-microsoft-com:office:word" xmlns:w="http://schemas.openxmlformats.org/wordprocessingml/2006/main" xmlns:w14="http://schemas.microsoft.com/office/word/2010/wordml" xmlns:wpg="http://schemas.microsoft.com/office/word/2010/wordprocessingGroup" xmlns:wpi="http://schemas.microsoft.com/office/word/2010/wordprocessingInk" xmlns:wne="http://schemas.microsoft.com/office/word/2006/wordml" xmlns:wps="http://schemas.microsoft.com/office/word/2010/wordprocessingShape" mc:Ignorable="w14 wp14">
   <w:abstractNum w:abstractNumId="0">
     <w:nsid w:val="08E20706"/>
     <w:multiLevelType w:val="hybridMultilevel"/>
@@ -3057,7 +3033,7 @@
 </file>
 
 <file path=word/styles.xml><?xml version="1.0" encoding="utf-8"?>
-<w:styles xmlns:r="http://schemas.openxmlformats.org/officeDocument/2006/relationships" xmlns:w="http://schemas.openxmlformats.org/wordprocessingml/2006/main">
+<w:styles xmlns:mc="http://schemas.openxmlformats.org/markup-compatibility/2006" xmlns:r="http://schemas.openxmlformats.org/officeDocument/2006/relationships" xmlns:w="http://schemas.openxmlformats.org/wordprocessingml/2006/main" xmlns:w14="http://schemas.microsoft.com/office/word/2010/wordml" mc:Ignorable="w14">
   <w:docDefaults>
     <w:rPrDefault>
       <w:rPr>
@@ -3275,7 +3251,6 @@
     <w:uiPriority w:val="99"/>
     <w:semiHidden/>
     <w:unhideWhenUsed/>
-    <w:qFormat/>
     <w:tblPr>
       <w:tblInd w:w="0" w:type="dxa"/>
       <w:tblCellMar>

</xml_diff>

<commit_message>
Temporary fix on the bug in the unitHandler's TryForBaby method (doesnt produce units when you pause). Change speed of Mobber when it is caught by Volunteer.
</commit_message>
<xml_diff>
--- a/MoodSwing Development in 27 Days.docx
+++ b/MoodSwing Development in 27 Days.docx
@@ -7,11 +7,16 @@
         <w:pStyle w:val="Title"/>
         <w:jc w:val="center"/>
       </w:pPr>
+      <w:proofErr w:type="spellStart"/>
       <w:r>
         <w:t>M</w:t>
       </w:r>
       <w:r>
-        <w:t>oodSwing Development in 27 Days</w:t>
+        <w:t>oodSwing</w:t>
+      </w:r>
+      <w:proofErr w:type="spellEnd"/>
+      <w:r>
+        <w:t xml:space="preserve"> Development in 27 Days</w:t>
       </w:r>
     </w:p>
     <w:p>
@@ -94,6 +99,15 @@
           <w:highlight w:val="yellow"/>
         </w:rPr>
         <w:t>Read by: Vern</w:t>
+      </w:r>
+      <w:r>
+        <w:rPr>
+          <w:rFonts w:asciiTheme="minorHAnsi" w:hAnsiTheme="minorHAnsi" w:cstheme="minorHAnsi"/>
+          <w:sz w:val="22"/>
+          <w:szCs w:val="22"/>
+          <w:highlight w:val="yellow"/>
+        </w:rPr>
+        <w:t>, J</w:t>
       </w:r>
     </w:p>
     <w:p>
@@ -133,13 +147,23 @@
           <w:szCs w:val="22"/>
         </w:rPr>
       </w:pPr>
-      <w:r>
-        <w:rPr>
-          <w:rFonts w:asciiTheme="minorHAnsi" w:hAnsiTheme="minorHAnsi" w:cstheme="minorHAnsi"/>
-          <w:sz w:val="22"/>
-          <w:szCs w:val="22"/>
-        </w:rPr>
-        <w:t>Jans can probably improve the pedestrian simulation. I've found nice XNA 4 samples for aiming, chase and evade, and flocking. Most of the code can be copied – their authors have allowed anyone to copy and use the code in games.</w:t>
+      <w:proofErr w:type="spellStart"/>
+      <w:r>
+        <w:rPr>
+          <w:rFonts w:asciiTheme="minorHAnsi" w:hAnsiTheme="minorHAnsi" w:cstheme="minorHAnsi"/>
+          <w:sz w:val="22"/>
+          <w:szCs w:val="22"/>
+        </w:rPr>
+        <w:t>Jans</w:t>
+      </w:r>
+      <w:proofErr w:type="spellEnd"/>
+      <w:r>
+        <w:rPr>
+          <w:rFonts w:asciiTheme="minorHAnsi" w:hAnsiTheme="minorHAnsi" w:cstheme="minorHAnsi"/>
+          <w:sz w:val="22"/>
+          <w:szCs w:val="22"/>
+        </w:rPr>
+        <w:t xml:space="preserve"> can probably improve the pedestrian simulation. I've found nice XNA 4 samples for aiming, chase and evade, and flocking. Most of the code can be copied – their authors have allowed anyone to copy and use the code in games.</w:t>
       </w:r>
     </w:p>
     <w:p>
@@ -337,29 +361,6 @@
     <w:p>
       <w:pPr>
         <w:pStyle w:val="NormalWeb"/>
-        <w:numPr>
-          <w:ilvl w:val="0"/>
-          <w:numId w:val="3"/>
-        </w:numPr>
-        <w:jc w:val="both"/>
-        <w:rPr>
-          <w:rFonts w:asciiTheme="minorHAnsi" w:hAnsiTheme="minorHAnsi" w:cstheme="minorHAnsi"/>
-          <w:sz w:val="22"/>
-          <w:szCs w:val="22"/>
-        </w:rPr>
-      </w:pPr>
-      <w:r>
-        <w:rPr>
-          <w:rFonts w:asciiTheme="minorHAnsi" w:hAnsiTheme="minorHAnsi" w:cstheme="minorHAnsi"/>
-          <w:sz w:val="22"/>
-          <w:szCs w:val="22"/>
-        </w:rPr>
-        <w:t>Citizens have to turn properly. Since we're going to do away with spherical people eventually, they have to know how to turn.</w:t>
-      </w:r>
-    </w:p>
-    <w:p>
-      <w:pPr>
-        <w:pStyle w:val="NormalWeb"/>
         <w:ind w:left="1440"/>
         <w:jc w:val="both"/>
         <w:rPr>
@@ -373,24 +374,29 @@
           <w:rFonts w:asciiTheme="minorHAnsi" w:hAnsiTheme="minorHAnsi" w:cstheme="minorHAnsi"/>
           <w:sz w:val="22"/>
           <w:szCs w:val="22"/>
-        </w:rPr>
-        <w:t>Suggested solution: See the code sample on aiming. (Actually, I don't think Jans needs this code sample as it's pretty straightfo</w:t>
-      </w:r>
-      <w:r>
-        <w:rPr>
-          <w:rFonts w:asciiTheme="minorHAnsi" w:hAnsiTheme="minorHAnsi" w:cstheme="minorHAnsi"/>
-          <w:sz w:val="22"/>
-          <w:szCs w:val="22"/>
-        </w:rPr>
-        <w:t>rward. No pun intended here.</w:t>
-      </w:r>
-      <w:r>
-        <w:rPr>
-          <w:rFonts w:asciiTheme="minorHAnsi" w:hAnsiTheme="minorHAnsi" w:cstheme="minorHAnsi"/>
-          <w:sz w:val="22"/>
-          <w:szCs w:val="22"/>
-        </w:rPr>
-        <w:t>)</w:t>
+          <w:highlight w:val="yellow"/>
+        </w:rPr>
+        <w:t>*Correct me if I’m wrong, but we decided to make all sides passable now right? (</w:t>
+      </w:r>
+      <w:proofErr w:type="gramStart"/>
+      <w:r>
+        <w:rPr>
+          <w:rFonts w:asciiTheme="minorHAnsi" w:hAnsiTheme="minorHAnsi" w:cstheme="minorHAnsi"/>
+          <w:sz w:val="22"/>
+          <w:szCs w:val="22"/>
+          <w:highlight w:val="yellow"/>
+        </w:rPr>
+        <w:t>same</w:t>
+      </w:r>
+      <w:proofErr w:type="gramEnd"/>
+      <w:r>
+        <w:rPr>
+          <w:rFonts w:asciiTheme="minorHAnsi" w:hAnsiTheme="minorHAnsi" w:cstheme="minorHAnsi"/>
+          <w:sz w:val="22"/>
+          <w:szCs w:val="22"/>
+          <w:highlight w:val="yellow"/>
+        </w:rPr>
+        <w:t xml:space="preserve"> as the earlier versions of game) If so, it is done. Update: J, Read: J</w:t>
       </w:r>
     </w:p>
     <w:p>
@@ -413,28 +419,64 @@
           <w:sz w:val="22"/>
           <w:szCs w:val="22"/>
         </w:rPr>
+        <w:t>Citizens have to turn properly. Since we're going to do away with spherical people eventually, they have to know how to turn.</w:t>
+      </w:r>
+      <w:bookmarkStart w:id="0" w:name="_GoBack"/>
+      <w:bookmarkEnd w:id="0"/>
+    </w:p>
+    <w:p>
+      <w:pPr>
+        <w:pStyle w:val="NormalWeb"/>
+        <w:ind w:left="1440"/>
+        <w:jc w:val="both"/>
+        <w:rPr>
+          <w:rFonts w:asciiTheme="minorHAnsi" w:hAnsiTheme="minorHAnsi" w:cstheme="minorHAnsi"/>
+          <w:sz w:val="22"/>
+          <w:szCs w:val="22"/>
+        </w:rPr>
+      </w:pPr>
+      <w:r>
+        <w:rPr>
+          <w:rFonts w:asciiTheme="minorHAnsi" w:hAnsiTheme="minorHAnsi" w:cstheme="minorHAnsi"/>
+          <w:sz w:val="22"/>
+          <w:szCs w:val="22"/>
+        </w:rPr>
         <w:lastRenderedPageBreak/>
-        <w:t>Citizens have to stop bumping building corners (not really important). Citizens have to stop bumping each other (more important – seriously, it’s just wrong).</w:t>
-      </w:r>
-    </w:p>
-    <w:p>
-      <w:pPr>
-        <w:pStyle w:val="NormalWeb"/>
-        <w:ind w:left="1080" w:firstLine="360"/>
-        <w:jc w:val="both"/>
-        <w:rPr>
-          <w:rFonts w:asciiTheme="minorHAnsi" w:hAnsiTheme="minorHAnsi" w:cstheme="minorHAnsi"/>
-          <w:sz w:val="22"/>
-          <w:szCs w:val="22"/>
-        </w:rPr>
-      </w:pPr>
-      <w:r>
-        <w:rPr>
-          <w:rFonts w:asciiTheme="minorHAnsi" w:hAnsiTheme="minorHAnsi" w:cstheme="minorHAnsi"/>
-          <w:sz w:val="22"/>
-          <w:szCs w:val="22"/>
-        </w:rPr>
-        <w:t>Suggested solution: I have no idea how to do this yet.</w:t>
+        <w:t xml:space="preserve">Suggested solution: See the code sample on aiming. (Actually, I don't think </w:t>
+      </w:r>
+      <w:proofErr w:type="spellStart"/>
+      <w:r>
+        <w:rPr>
+          <w:rFonts w:asciiTheme="minorHAnsi" w:hAnsiTheme="minorHAnsi" w:cstheme="minorHAnsi"/>
+          <w:sz w:val="22"/>
+          <w:szCs w:val="22"/>
+        </w:rPr>
+        <w:t>Jans</w:t>
+      </w:r>
+      <w:proofErr w:type="spellEnd"/>
+      <w:r>
+        <w:rPr>
+          <w:rFonts w:asciiTheme="minorHAnsi" w:hAnsiTheme="minorHAnsi" w:cstheme="minorHAnsi"/>
+          <w:sz w:val="22"/>
+          <w:szCs w:val="22"/>
+        </w:rPr>
+        <w:t xml:space="preserve"> needs this code sample as it's pretty straightfo</w:t>
+      </w:r>
+      <w:r>
+        <w:rPr>
+          <w:rFonts w:asciiTheme="minorHAnsi" w:hAnsiTheme="minorHAnsi" w:cstheme="minorHAnsi"/>
+          <w:sz w:val="22"/>
+          <w:szCs w:val="22"/>
+        </w:rPr>
+        <w:t>rward. No pun intended here.</w:t>
+      </w:r>
+      <w:r>
+        <w:rPr>
+          <w:rFonts w:asciiTheme="minorHAnsi" w:hAnsiTheme="minorHAnsi" w:cstheme="minorHAnsi"/>
+          <w:sz w:val="22"/>
+          <w:szCs w:val="22"/>
+        </w:rPr>
+        <w:t>)</w:t>
       </w:r>
     </w:p>
     <w:p>
@@ -457,27 +499,27 @@
           <w:sz w:val="22"/>
           <w:szCs w:val="22"/>
         </w:rPr>
-        <w:t>Mobs will have to move as a whole.</w:t>
+        <w:t>Citizens have to stop bumping building corners (not really important). Citizens have to stop bumping each other (more important – seriously, it’s just wrong).</w:t>
       </w:r>
     </w:p>
     <w:p>
       <w:pPr>
         <w:pStyle w:val="NormalWeb"/>
-        <w:ind w:left="720" w:firstLine="720"/>
-        <w:jc w:val="both"/>
-        <w:rPr>
-          <w:rFonts w:asciiTheme="minorHAnsi" w:hAnsiTheme="minorHAnsi" w:cstheme="minorHAnsi"/>
-          <w:sz w:val="22"/>
-          <w:szCs w:val="22"/>
-        </w:rPr>
-      </w:pPr>
-      <w:r>
-        <w:rPr>
-          <w:rFonts w:asciiTheme="minorHAnsi" w:hAnsiTheme="minorHAnsi" w:cstheme="minorHAnsi"/>
-          <w:sz w:val="22"/>
-          <w:szCs w:val="22"/>
-        </w:rPr>
-        <w:t>Suggested solution: See the code sample on flocking and try to apply the ideas there.</w:t>
+        <w:ind w:left="1080" w:firstLine="360"/>
+        <w:jc w:val="both"/>
+        <w:rPr>
+          <w:rFonts w:asciiTheme="minorHAnsi" w:hAnsiTheme="minorHAnsi" w:cstheme="minorHAnsi"/>
+          <w:sz w:val="22"/>
+          <w:szCs w:val="22"/>
+        </w:rPr>
+      </w:pPr>
+      <w:r>
+        <w:rPr>
+          <w:rFonts w:asciiTheme="minorHAnsi" w:hAnsiTheme="minorHAnsi" w:cstheme="minorHAnsi"/>
+          <w:sz w:val="22"/>
+          <w:szCs w:val="22"/>
+        </w:rPr>
+        <w:t>Suggested solution: I have no idea how to do this yet.</w:t>
       </w:r>
     </w:p>
     <w:p>
@@ -500,53 +542,27 @@
           <w:sz w:val="22"/>
           <w:szCs w:val="22"/>
         </w:rPr>
-        <w:t>Instead of stopping, mobbing people will ideally continue mobbing even if the towers have already detected them. They’ll only stop once they’ve been chased and caught. Volunteers will have to walk faster than the mobbing people though.  The only issue I see here is that there’s a possibility that volunteers will chase the mobbing people through the district hall. Once there’s a head-on encounter, both units should face each other (to simulate “talking”) before heading back to the tower. It also need not be the case that only one person will face and listen to the volunteer, because realistically, a volunteer may attract more than one person’s attention, but this makes the implementation a lot more complicated and unless we can do it fairly quickly, we might not be worrying about that too much.</w:t>
+        <w:t>Mobs will have to move as a whole.</w:t>
       </w:r>
     </w:p>
     <w:p>
       <w:pPr>
         <w:pStyle w:val="NormalWeb"/>
-        <w:ind w:left="1440"/>
-        <w:jc w:val="both"/>
-        <w:rPr>
-          <w:rFonts w:asciiTheme="minorHAnsi" w:hAnsiTheme="minorHAnsi" w:cstheme="minorHAnsi"/>
-          <w:sz w:val="22"/>
-          <w:szCs w:val="22"/>
-        </w:rPr>
-      </w:pPr>
-      <w:r>
-        <w:rPr>
-          <w:rFonts w:asciiTheme="minorHAnsi" w:hAnsiTheme="minorHAnsi" w:cstheme="minorHAnsi"/>
-          <w:sz w:val="22"/>
-          <w:szCs w:val="22"/>
-        </w:rPr>
-        <w:t xml:space="preserve">Suggested solution: See the code sample on chasing. On the issue of chasing through the district hall, the volunteer can chase an actual citizen instead of just chasing a vector, and once the citizen is gone, the volunteer returns to the tower and if it encounters any other possible targets, “chases” it again. (I put </w:t>
-      </w:r>
-      <w:r>
-        <w:rPr>
-          <w:rFonts w:asciiTheme="minorHAnsi" w:hAnsiTheme="minorHAnsi" w:cstheme="minorHAnsi"/>
-          <w:i/>
-          <w:sz w:val="22"/>
-          <w:szCs w:val="22"/>
-        </w:rPr>
-        <w:t>chases</w:t>
-      </w:r>
-      <w:r>
-        <w:rPr>
-          <w:rFonts w:asciiTheme="minorHAnsi" w:hAnsiTheme="minorHAnsi" w:cstheme="minorHAnsi"/>
-          <w:i/>
-          <w:sz w:val="22"/>
-          <w:szCs w:val="22"/>
-        </w:rPr>
-        <w:t xml:space="preserve"> </w:t>
-      </w:r>
-      <w:r>
-        <w:rPr>
-          <w:rFonts w:asciiTheme="minorHAnsi" w:hAnsiTheme="minorHAnsi" w:cstheme="minorHAnsi"/>
-          <w:sz w:val="22"/>
-          <w:szCs w:val="22"/>
-        </w:rPr>
-        <w:t>in quotes since the chasing would be virtually not present if it’s a head-on encounter.)</w:t>
+        <w:ind w:left="720" w:firstLine="720"/>
+        <w:jc w:val="both"/>
+        <w:rPr>
+          <w:rFonts w:asciiTheme="minorHAnsi" w:hAnsiTheme="minorHAnsi" w:cstheme="minorHAnsi"/>
+          <w:sz w:val="22"/>
+          <w:szCs w:val="22"/>
+        </w:rPr>
+      </w:pPr>
+      <w:r>
+        <w:rPr>
+          <w:rFonts w:asciiTheme="minorHAnsi" w:hAnsiTheme="minorHAnsi" w:cstheme="minorHAnsi"/>
+          <w:sz w:val="22"/>
+          <w:szCs w:val="22"/>
+        </w:rPr>
+        <w:t>Suggested solution: See the code sample on flocking and try to apply the ideas there.</w:t>
       </w:r>
     </w:p>
     <w:p>
@@ -561,6 +577,75 @@
           <w:rFonts w:asciiTheme="minorHAnsi" w:hAnsiTheme="minorHAnsi" w:cstheme="minorHAnsi"/>
           <w:sz w:val="22"/>
           <w:szCs w:val="22"/>
+        </w:rPr>
+      </w:pPr>
+      <w:r>
+        <w:rPr>
+          <w:rFonts w:asciiTheme="minorHAnsi" w:hAnsiTheme="minorHAnsi" w:cstheme="minorHAnsi"/>
+          <w:sz w:val="22"/>
+          <w:szCs w:val="22"/>
+        </w:rPr>
+        <w:t>Instead of stopping, mobbing people will ideally continue mobbing even if the towers have already detected them. They’ll only stop once they’ve been chased and caught. Volunteers will have to walk faster than the mobbing people though.  The only issue I see here is that there’s a possibility that volunteers will chase the mobbing people through the district hall. Once there’s a head-on encounter, both units should face each other (to simulate “talking”) before heading back to the tower. It also need not be the case that only one person will face and listen to the volunteer, because realistically, a volunteer may attract more than one person’s attention, but this makes the implementation a lot more complicated and unless we can do it fairly quickly, we might not be worrying about that too much.</w:t>
+      </w:r>
+    </w:p>
+    <w:p>
+      <w:pPr>
+        <w:pStyle w:val="NormalWeb"/>
+        <w:ind w:left="1440"/>
+        <w:jc w:val="both"/>
+        <w:rPr>
+          <w:rFonts w:asciiTheme="minorHAnsi" w:hAnsiTheme="minorHAnsi" w:cstheme="minorHAnsi"/>
+          <w:sz w:val="22"/>
+          <w:szCs w:val="22"/>
+        </w:rPr>
+      </w:pPr>
+      <w:r>
+        <w:rPr>
+          <w:rFonts w:asciiTheme="minorHAnsi" w:hAnsiTheme="minorHAnsi" w:cstheme="minorHAnsi"/>
+          <w:sz w:val="22"/>
+          <w:szCs w:val="22"/>
+        </w:rPr>
+        <w:t xml:space="preserve">Suggested solution: See the code sample on chasing. On the issue of chasing through the district hall, the volunteer can chase an actual citizen instead of just chasing a vector, and once the citizen is gone, the volunteer returns to the tower and if it encounters any other possible targets, “chases” it again. (I put </w:t>
+      </w:r>
+      <w:r>
+        <w:rPr>
+          <w:rFonts w:asciiTheme="minorHAnsi" w:hAnsiTheme="minorHAnsi" w:cstheme="minorHAnsi"/>
+          <w:i/>
+          <w:sz w:val="22"/>
+          <w:szCs w:val="22"/>
+        </w:rPr>
+        <w:t>chases</w:t>
+      </w:r>
+      <w:r>
+        <w:rPr>
+          <w:rFonts w:asciiTheme="minorHAnsi" w:hAnsiTheme="minorHAnsi" w:cstheme="minorHAnsi"/>
+          <w:i/>
+          <w:sz w:val="22"/>
+          <w:szCs w:val="22"/>
+        </w:rPr>
+        <w:t xml:space="preserve"> </w:t>
+      </w:r>
+      <w:r>
+        <w:rPr>
+          <w:rFonts w:asciiTheme="minorHAnsi" w:hAnsiTheme="minorHAnsi" w:cstheme="minorHAnsi"/>
+          <w:sz w:val="22"/>
+          <w:szCs w:val="22"/>
+        </w:rPr>
+        <w:t>in quotes since the chasing would be virtually not present if it’s a head-on encounter.)</w:t>
+      </w:r>
+    </w:p>
+    <w:p>
+      <w:pPr>
+        <w:pStyle w:val="NormalWeb"/>
+        <w:numPr>
+          <w:ilvl w:val="0"/>
+          <w:numId w:val="3"/>
+        </w:numPr>
+        <w:jc w:val="both"/>
+        <w:rPr>
+          <w:rFonts w:asciiTheme="minorHAnsi" w:hAnsiTheme="minorHAnsi" w:cstheme="minorHAnsi"/>
+          <w:sz w:val="22"/>
+          <w:szCs w:val="22"/>
           <w:highlight w:val="yellow"/>
         </w:rPr>
       </w:pPr>
@@ -571,8 +656,9 @@
           <w:szCs w:val="22"/>
           <w:highlight w:val="yellow"/>
         </w:rPr>
-        <w:t xml:space="preserve">Oh, guys, fix this too… the tile count for the range of the towers must start from the side where the door is, because otherwise, volunteers may chase mobbers that are near the tower but actually far when walking. </w:t>
-      </w:r>
+        <w:t xml:space="preserve">Oh, guys, fix this too… the tile count for the range of the towers must start from the side where the door is, because otherwise, volunteers may chase </w:t>
+      </w:r>
+      <w:proofErr w:type="spellStart"/>
       <w:r>
         <w:rPr>
           <w:rFonts w:asciiTheme="minorHAnsi" w:hAnsiTheme="minorHAnsi" w:cstheme="minorHAnsi"/>
@@ -580,8 +666,46 @@
           <w:szCs w:val="22"/>
           <w:highlight w:val="yellow"/>
         </w:rPr>
+        <w:t>mobbers</w:t>
+      </w:r>
+      <w:proofErr w:type="spellEnd"/>
+      <w:r>
+        <w:rPr>
+          <w:rFonts w:asciiTheme="minorHAnsi" w:hAnsiTheme="minorHAnsi" w:cstheme="minorHAnsi"/>
+          <w:sz w:val="22"/>
+          <w:szCs w:val="22"/>
+          <w:highlight w:val="yellow"/>
+        </w:rPr>
+        <w:t xml:space="preserve"> that are near the tower but actually far when walking.</w:t>
+      </w:r>
+      <w:r>
+        <w:rPr>
+          <w:rFonts w:asciiTheme="minorHAnsi" w:hAnsiTheme="minorHAnsi" w:cstheme="minorHAnsi"/>
+          <w:sz w:val="22"/>
+          <w:szCs w:val="22"/>
+          <w:highlight w:val="yellow"/>
+        </w:rPr>
+        <w:t xml:space="preserve"> [Fixed, I think]</w:t>
+      </w:r>
+      <w:r>
+        <w:rPr>
+          <w:rFonts w:asciiTheme="minorHAnsi" w:hAnsiTheme="minorHAnsi" w:cstheme="minorHAnsi"/>
+          <w:sz w:val="22"/>
+          <w:szCs w:val="22"/>
+          <w:highlight w:val="yellow"/>
+        </w:rPr>
+        <w:t xml:space="preserve"> </w:t>
+      </w:r>
+      <w:r>
+        <w:rPr>
+          <w:rFonts w:asciiTheme="minorHAnsi" w:hAnsiTheme="minorHAnsi" w:cstheme="minorHAnsi"/>
+          <w:sz w:val="22"/>
+          <w:szCs w:val="22"/>
+          <w:highlight w:val="yellow"/>
+        </w:rPr>
         <w:t xml:space="preserve">Update By: </w:t>
       </w:r>
+      <w:proofErr w:type="spellStart"/>
       <w:r>
         <w:rPr>
           <w:rFonts w:asciiTheme="minorHAnsi" w:hAnsiTheme="minorHAnsi" w:cstheme="minorHAnsi"/>
@@ -591,6 +715,7 @@
         </w:rPr>
         <w:t>marktan</w:t>
       </w:r>
+      <w:proofErr w:type="spellEnd"/>
       <w:r>
         <w:rPr>
           <w:rFonts w:asciiTheme="minorHAnsi" w:hAnsiTheme="minorHAnsi" w:cstheme="minorHAnsi"/>
@@ -600,8 +725,6 @@
         </w:rPr>
         <w:t>,</w:t>
       </w:r>
-      <w:bookmarkStart w:id="0" w:name="_GoBack"/>
-      <w:bookmarkEnd w:id="0"/>
       <w:r>
         <w:rPr>
           <w:rFonts w:asciiTheme="minorHAnsi" w:hAnsiTheme="minorHAnsi" w:cstheme="minorHAnsi"/>
@@ -609,7 +732,36 @@
           <w:szCs w:val="22"/>
           <w:highlight w:val="yellow"/>
         </w:rPr>
-        <w:t xml:space="preserve"> Read by: marktan, Vern</w:t>
+        <w:t xml:space="preserve"> Read by: </w:t>
+      </w:r>
+      <w:proofErr w:type="spellStart"/>
+      <w:r>
+        <w:rPr>
+          <w:rFonts w:asciiTheme="minorHAnsi" w:hAnsiTheme="minorHAnsi" w:cstheme="minorHAnsi"/>
+          <w:sz w:val="22"/>
+          <w:szCs w:val="22"/>
+          <w:highlight w:val="yellow"/>
+        </w:rPr>
+        <w:t>marktan</w:t>
+      </w:r>
+      <w:proofErr w:type="spellEnd"/>
+      <w:r>
+        <w:rPr>
+          <w:rFonts w:asciiTheme="minorHAnsi" w:hAnsiTheme="minorHAnsi" w:cstheme="minorHAnsi"/>
+          <w:sz w:val="22"/>
+          <w:szCs w:val="22"/>
+          <w:highlight w:val="yellow"/>
+        </w:rPr>
+        <w:t>, Vern</w:t>
+      </w:r>
+      <w:r>
+        <w:rPr>
+          <w:rFonts w:asciiTheme="minorHAnsi" w:hAnsiTheme="minorHAnsi" w:cstheme="minorHAnsi"/>
+          <w:sz w:val="22"/>
+          <w:szCs w:val="22"/>
+          <w:highlight w:val="yellow"/>
+        </w:rPr>
+        <w:t>, J</w:t>
       </w:r>
     </w:p>
     <w:p>
@@ -709,7 +861,11 @@
         <w:t xml:space="preserve"> if we do away with comics.</w:t>
       </w:r>
       <w:r>
-        <w:t xml:space="preserve"> Of course, there’s nothing stopping us from doing both</w:t>
+        <w:t xml:space="preserve"> Of course, there’s nothing </w:t>
+      </w:r>
+      <w:r>
+        <w:lastRenderedPageBreak/>
+        <w:t>stopping us from doing both</w:t>
       </w:r>
       <w:r>
         <w:t xml:space="preserve"> if you think that would be nicer.</w:t>
@@ -730,7 +886,6 @@
         </w:numPr>
       </w:pPr>
       <w:r>
-        <w:lastRenderedPageBreak/>
         <w:t>Extra UI Animations</w:t>
       </w:r>
     </w:p>
@@ -1058,7 +1213,15 @@
         <w:t>Unfortunately for us,</w:t>
       </w:r>
       <w:r>
-        <w:t xml:space="preserve"> the idea of playing with colors has been abused this year and when placed beside Team Facepalm’s </w:t>
+        <w:t xml:space="preserve"> the idea of playing with colors has been abused this year and when placed beside Team </w:t>
+      </w:r>
+      <w:proofErr w:type="spellStart"/>
+      <w:r>
+        <w:t>Facepalm’s</w:t>
+      </w:r>
+      <w:proofErr w:type="spellEnd"/>
+      <w:r>
+        <w:t xml:space="preserve"> </w:t>
       </w:r>
       <w:r>
         <w:rPr>
@@ -1070,7 +1233,15 @@
         <w:t xml:space="preserve"> and</w:t>
       </w:r>
       <w:r>
-        <w:t xml:space="preserve"> Team Luskanya’s </w:t>
+        <w:t xml:space="preserve"> Team </w:t>
+      </w:r>
+      <w:proofErr w:type="spellStart"/>
+      <w:r>
+        <w:t>Luskanya’s</w:t>
+      </w:r>
+      <w:proofErr w:type="spellEnd"/>
+      <w:r>
+        <w:t xml:space="preserve"> </w:t>
       </w:r>
       <w:r>
         <w:rPr>
@@ -1081,9 +1252,11 @@
       <w:r>
         <w:t xml:space="preserve">, </w:t>
       </w:r>
+      <w:proofErr w:type="spellStart"/>
       <w:r>
         <w:t>MoodSwing’s</w:t>
       </w:r>
+      <w:proofErr w:type="spellEnd"/>
       <w:r>
         <w:t xml:space="preserve"> </w:t>
       </w:r>
@@ -1137,8 +1310,13 @@
         <w:ind w:left="1080"/>
         <w:jc w:val="both"/>
       </w:pPr>
-      <w:r>
-        <w:t xml:space="preserve">P.P.S. </w:t>
+      <w:proofErr w:type="gramStart"/>
+      <w:r>
+        <w:t>P.P.S.</w:t>
+      </w:r>
+      <w:proofErr w:type="gramEnd"/>
+      <w:r>
+        <w:t xml:space="preserve"> </w:t>
       </w:r>
       <w:r>
         <w:t xml:space="preserve">Even if </w:t>
@@ -1375,6 +1553,7 @@
       <w:r>
         <w:t xml:space="preserve">Team Replay’s </w:t>
       </w:r>
+      <w:proofErr w:type="spellStart"/>
       <w:r>
         <w:rPr>
           <w:i/>
@@ -1387,6 +1566,7 @@
         </w:rPr>
         <w:t>locks</w:t>
       </w:r>
+      <w:proofErr w:type="spellEnd"/>
       <w:r>
         <w:t>.</w:t>
       </w:r>
@@ -1403,12 +1583,14 @@
       <w:r>
         <w:t xml:space="preserve">Video for </w:t>
       </w:r>
+      <w:proofErr w:type="spellStart"/>
       <w:r>
         <w:rPr>
           <w:i/>
         </w:rPr>
         <w:t>HopeBlocks</w:t>
       </w:r>
+      <w:proofErr w:type="spellEnd"/>
       <w:r>
         <w:t>:</w:t>
       </w:r>
@@ -1532,6 +1714,7 @@
       <w:r>
         <w:rPr>
           <w:noProof/>
+          <w:lang w:val="en-PH" w:eastAsia="en-PH"/>
         </w:rPr>
         <w:drawing>
           <wp:inline distT="0" distB="0" distL="0" distR="0">
@@ -1595,6 +1778,7 @@
       <w:r>
         <w:rPr>
           <w:noProof/>
+          <w:lang w:val="en-PH" w:eastAsia="en-PH"/>
         </w:rPr>
         <w:drawing>
           <wp:inline distT="0" distB="0" distL="0" distR="0">
@@ -1951,12 +2135,14 @@
       <w:r>
         <w:t xml:space="preserve"> Refer to the comment on </w:t>
       </w:r>
+      <w:proofErr w:type="spellStart"/>
       <w:r>
         <w:rPr>
           <w:i/>
         </w:rPr>
         <w:t>HopeBlocks</w:t>
       </w:r>
+      <w:proofErr w:type="spellEnd"/>
       <w:r>
         <w:t xml:space="preserve"> if necessary.</w:t>
       </w:r>

</xml_diff>

<commit_message>
Updated docs and To-do List.
</commit_message>
<xml_diff>
--- a/MoodSwing Development in 27 Days.docx
+++ b/MoodSwing Development in 27 Days.docx
@@ -112,8 +112,6 @@
         </w:rPr>
         <w:t xml:space="preserve"> </w:t>
       </w:r>
-      <w:bookmarkStart w:id="0" w:name="_GoBack"/>
-      <w:bookmarkEnd w:id="0"/>
     </w:p>
     <w:p>
       <w:pPr>
@@ -373,6 +371,36 @@
         </w:rPr>
         <w:t>*Correct me if I’m wrong, but we decided to make all sides passable now right? (same as the earlier versions of game) If so, it is done. Update: J, Read: J</w:t>
       </w:r>
+      <w:r>
+        <w:rPr>
+          <w:rFonts w:asciiTheme="minorHAnsi" w:hAnsiTheme="minorHAnsi" w:cstheme="minorHAnsi"/>
+          <w:sz w:val="22"/>
+          <w:szCs w:val="22"/>
+          <w:highlight w:val="yellow"/>
+        </w:rPr>
+        <w:t>, Vern</w:t>
+      </w:r>
+    </w:p>
+    <w:p>
+      <w:pPr>
+        <w:pStyle w:val="NormalWeb"/>
+        <w:ind w:left="1440"/>
+        <w:jc w:val="both"/>
+        <w:rPr>
+          <w:rFonts w:asciiTheme="minorHAnsi" w:hAnsiTheme="minorHAnsi" w:cstheme="minorHAnsi"/>
+          <w:sz w:val="22"/>
+          <w:szCs w:val="22"/>
+        </w:rPr>
+      </w:pPr>
+      <w:r>
+        <w:rPr>
+          <w:rFonts w:asciiTheme="minorHAnsi" w:hAnsiTheme="minorHAnsi" w:cstheme="minorHAnsi"/>
+          <w:sz w:val="22"/>
+          <w:szCs w:val="22"/>
+          <w:highlight w:val="yellow"/>
+        </w:rPr>
+        <w:t>^ Done for now since we don’t have any more time to remove the door-is-placed-at-the-middle-of-the-building limitation for now. Update: Vern</w:t>
+      </w:r>
     </w:p>
     <w:p>
       <w:pPr>
@@ -394,6 +422,7 @@
           <w:sz w:val="22"/>
           <w:szCs w:val="22"/>
         </w:rPr>
+        <w:lastRenderedPageBreak/>
         <w:t>Citizens have to turn properly. Since we're going to do away with spherical people eventually, they have to know how to turn.</w:t>
       </w:r>
     </w:p>
@@ -414,7 +443,6 @@
           <w:sz w:val="22"/>
           <w:szCs w:val="22"/>
         </w:rPr>
-        <w:lastRenderedPageBreak/>
         <w:t>Suggested solution: See the code sample on aiming. (Actually, I don't think Jans needs this code sample as it's pretty straightfo</w:t>
       </w:r>
       <w:r>
@@ -679,6 +707,39 @@
     </w:p>
     <w:p>
       <w:pPr>
+        <w:pStyle w:val="NormalWeb"/>
+        <w:ind w:left="1440"/>
+        <w:jc w:val="both"/>
+        <w:rPr>
+          <w:rFonts w:asciiTheme="minorHAnsi" w:hAnsiTheme="minorHAnsi" w:cstheme="minorHAnsi"/>
+          <w:sz w:val="22"/>
+          <w:szCs w:val="22"/>
+          <w:highlight w:val="yellow"/>
+        </w:rPr>
+      </w:pPr>
+      <w:r>
+        <w:rPr>
+          <w:rFonts w:asciiTheme="minorHAnsi" w:hAnsiTheme="minorHAnsi" w:cstheme="minorHAnsi"/>
+          <w:sz w:val="22"/>
+          <w:szCs w:val="22"/>
+          <w:highlight w:val="yellow"/>
+        </w:rPr>
+        <w:t xml:space="preserve">^ </w:t>
+      </w:r>
+      <w:bookmarkStart w:id="0" w:name="_GoBack"/>
+      <w:bookmarkEnd w:id="0"/>
+      <w:r>
+        <w:rPr>
+          <w:rFonts w:asciiTheme="minorHAnsi" w:hAnsiTheme="minorHAnsi" w:cstheme="minorHAnsi"/>
+          <w:sz w:val="22"/>
+          <w:szCs w:val="22"/>
+          <w:highlight w:val="yellow"/>
+        </w:rPr>
+        <w:t>Fixed for now. Update: Vern</w:t>
+      </w:r>
+    </w:p>
+    <w:p>
+      <w:pPr>
         <w:pStyle w:val="Heading2"/>
         <w:numPr>
           <w:ilvl w:val="0"/>
@@ -738,7 +799,11 @@
         <w:t>embed the story into the district</w:t>
       </w:r>
       <w:r>
-        <w:t xml:space="preserve">. The easier (and less innovative, blander) approach would be to have a small comic strip at </w:t>
+        <w:t xml:space="preserve">. The </w:t>
+      </w:r>
+      <w:r>
+        <w:lastRenderedPageBreak/>
+        <w:t xml:space="preserve">easier (and less innovative, blander) approach would be to have a small comic strip at </w:t>
       </w:r>
       <w:r>
         <w:t xml:space="preserve">the beginning of each district, </w:t>
@@ -774,11 +839,7 @@
         <w:t xml:space="preserve"> if we do away with comics.</w:t>
       </w:r>
       <w:r>
-        <w:t xml:space="preserve"> Of course, there’s nothing </w:t>
-      </w:r>
-      <w:r>
-        <w:lastRenderedPageBreak/>
-        <w:t>stopping us from doing both</w:t>
+        <w:t xml:space="preserve"> Of course, there’s nothing stopping us from doing both</w:t>
       </w:r>
       <w:r>
         <w:t xml:space="preserve"> if you think that would be nicer.</w:t>
@@ -1072,6 +1133,7 @@
         </w:numPr>
       </w:pPr>
       <w:r>
+        <w:lastRenderedPageBreak/>
         <w:t>Random Map Game</w:t>
       </w:r>
       <w:r>
@@ -1100,7 +1162,6 @@
         </w:numPr>
       </w:pPr>
       <w:r>
-        <w:lastRenderedPageBreak/>
         <w:t>Innovation</w:t>
       </w:r>
     </w:p>
@@ -1469,6 +1530,7 @@
         <w:jc w:val="both"/>
       </w:pPr>
       <w:r>
+        <w:lastRenderedPageBreak/>
         <w:t xml:space="preserve">Video for </w:t>
       </w:r>
       <w:r>
@@ -1503,7 +1565,6 @@
         <w:jc w:val="both"/>
       </w:pPr>
       <w:r>
-        <w:lastRenderedPageBreak/>
         <w:t xml:space="preserve">Even if the </w:t>
       </w:r>
       <w:r>
@@ -1600,7 +1661,6 @@
       <w:r>
         <w:rPr>
           <w:noProof/>
-          <w:lang w:val="en-PH" w:eastAsia="en-PH"/>
         </w:rPr>
         <w:drawing>
           <wp:inline distT="0" distB="0" distL="0" distR="0">
@@ -1664,8 +1724,8 @@
       <w:r>
         <w:rPr>
           <w:noProof/>
-          <w:lang w:val="en-PH" w:eastAsia="en-PH"/>
-        </w:rPr>
+        </w:rPr>
+        <w:lastRenderedPageBreak/>
         <w:drawing>
           <wp:inline distT="0" distB="0" distL="0" distR="0">
             <wp:extent cx="3035808" cy="1914144"/>
@@ -1726,7 +1786,6 @@
         <w:jc w:val="both"/>
       </w:pPr>
       <w:r>
-        <w:lastRenderedPageBreak/>
         <w:t xml:space="preserve">Go here for more information about Escher’s art: </w:t>
       </w:r>
     </w:p>
@@ -1937,6 +1996,7 @@
         <w:jc w:val="both"/>
       </w:pPr>
       <w:r>
+        <w:lastRenderedPageBreak/>
         <w:t>Billboards, f</w:t>
       </w:r>
       <w:r>
@@ -2040,7 +2100,6 @@
         </w:numPr>
       </w:pPr>
       <w:r>
-        <w:lastRenderedPageBreak/>
         <w:t>Music and Sound Effects</w:t>
       </w:r>
     </w:p>

</xml_diff>